<commit_message>
Update Slides and Tutorial
</commit_message>
<xml_diff>
--- a/Tutorial/TutorialPostman.docx
+++ b/Tutorial/TutorialPostman.docx
@@ -13,6 +13,231 @@
     <w:p/>
     <w:p>
       <w:r>
+        <w:rPr>
+          <w:noProof/>
+        </w:rPr>
+        <mc:AlternateContent>
+          <mc:Choice Requires="wps">
+            <w:drawing>
+              <wp:anchor distT="0" distB="0" distL="114300" distR="114300" simplePos="0" relativeHeight="251661312" behindDoc="0" locked="0" layoutInCell="1" allowOverlap="1" wp14:anchorId="32B5E630" wp14:editId="30793ACC">
+                <wp:simplePos x="0" y="0"/>
+                <wp:positionH relativeFrom="column">
+                  <wp:posOffset>24130</wp:posOffset>
+                </wp:positionH>
+                <wp:positionV relativeFrom="paragraph">
+                  <wp:posOffset>1000125</wp:posOffset>
+                </wp:positionV>
+                <wp:extent cx="1323975" cy="638175"/>
+                <wp:effectExtent l="0" t="0" r="28575" b="28575"/>
+                <wp:wrapNone/>
+                <wp:docPr id="10" name="Rechteck 10"/>
+                <wp:cNvGraphicFramePr/>
+                <a:graphic xmlns:a="http://schemas.openxmlformats.org/drawingml/2006/main">
+                  <a:graphicData uri="http://schemas.microsoft.com/office/word/2010/wordprocessingShape">
+                    <wps:wsp>
+                      <wps:cNvSpPr/>
+                      <wps:spPr>
+                        <a:xfrm>
+                          <a:off x="0" y="0"/>
+                          <a:ext cx="1323975" cy="638175"/>
+                        </a:xfrm>
+                        <a:prstGeom prst="rect">
+                          <a:avLst/>
+                        </a:prstGeom>
+                        <a:noFill/>
+                        <a:ln>
+                          <a:solidFill>
+                            <a:srgbClr val="FF0000"/>
+                          </a:solidFill>
+                        </a:ln>
+                      </wps:spPr>
+                      <wps:style>
+                        <a:lnRef idx="2">
+                          <a:schemeClr val="accent1">
+                            <a:shade val="50000"/>
+                          </a:schemeClr>
+                        </a:lnRef>
+                        <a:fillRef idx="1">
+                          <a:schemeClr val="accent1"/>
+                        </a:fillRef>
+                        <a:effectRef idx="0">
+                          <a:schemeClr val="accent1"/>
+                        </a:effectRef>
+                        <a:fontRef idx="minor">
+                          <a:schemeClr val="lt1"/>
+                        </a:fontRef>
+                      </wps:style>
+                      <wps:bodyPr rot="0" spcFirstLastPara="0" vertOverflow="overflow" horzOverflow="overflow" vert="horz" wrap="square" lIns="91440" tIns="45720" rIns="91440" bIns="45720" numCol="1" spcCol="0" rtlCol="0" fromWordArt="0" anchor="ctr" anchorCtr="0" forceAA="0" compatLnSpc="1">
+                        <a:prstTxWarp prst="textNoShape">
+                          <a:avLst/>
+                        </a:prstTxWarp>
+                        <a:noAutofit/>
+                      </wps:bodyPr>
+                    </wps:wsp>
+                  </a:graphicData>
+                </a:graphic>
+              </wp:anchor>
+            </w:drawing>
+          </mc:Choice>
+          <mc:Fallback>
+            <w:pict>
+              <v:rect w14:anchorId="5AF97420" id="Rechteck 10" o:spid="_x0000_s1026" style="position:absolute;margin-left:1.9pt;margin-top:78.75pt;width:104.25pt;height:50.25pt;z-index:251661312;visibility:visible;mso-wrap-style:square;mso-wrap-distance-left:9pt;mso-wrap-distance-top:0;mso-wrap-distance-right:9pt;mso-wrap-distance-bottom:0;mso-position-horizontal:absolute;mso-position-horizontal-relative:text;mso-position-vertical:absolute;mso-position-vertical-relative:text;v-text-anchor:middle" o:gfxdata="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" filled="f" strokecolor="red" strokeweight="1pt"/>
+            </w:pict>
+          </mc:Fallback>
+        </mc:AlternateContent>
+      </w:r>
+      <w:r>
+        <w:rPr>
+          <w:noProof/>
+        </w:rPr>
+        <mc:AlternateContent>
+          <mc:Choice Requires="wps">
+            <w:drawing>
+              <wp:anchor distT="0" distB="0" distL="114300" distR="114300" simplePos="0" relativeHeight="251660288" behindDoc="0" locked="0" layoutInCell="1" allowOverlap="1" wp14:anchorId="6C9286C5" wp14:editId="6885ABEA">
+                <wp:simplePos x="0" y="0"/>
+                <wp:positionH relativeFrom="column">
+                  <wp:posOffset>4719955</wp:posOffset>
+                </wp:positionH>
+                <wp:positionV relativeFrom="paragraph">
+                  <wp:posOffset>904875</wp:posOffset>
+                </wp:positionV>
+                <wp:extent cx="504825" cy="247650"/>
+                <wp:effectExtent l="0" t="0" r="28575" b="19050"/>
+                <wp:wrapNone/>
+                <wp:docPr id="9" name="Rechteck 9"/>
+                <wp:cNvGraphicFramePr/>
+                <a:graphic xmlns:a="http://schemas.openxmlformats.org/drawingml/2006/main">
+                  <a:graphicData uri="http://schemas.microsoft.com/office/word/2010/wordprocessingShape">
+                    <wps:wsp>
+                      <wps:cNvSpPr/>
+                      <wps:spPr>
+                        <a:xfrm>
+                          <a:off x="0" y="0"/>
+                          <a:ext cx="504825" cy="247650"/>
+                        </a:xfrm>
+                        <a:prstGeom prst="rect">
+                          <a:avLst/>
+                        </a:prstGeom>
+                        <a:noFill/>
+                        <a:ln>
+                          <a:solidFill>
+                            <a:srgbClr val="FF0000"/>
+                          </a:solidFill>
+                        </a:ln>
+                      </wps:spPr>
+                      <wps:style>
+                        <a:lnRef idx="2">
+                          <a:schemeClr val="accent1">
+                            <a:shade val="50000"/>
+                          </a:schemeClr>
+                        </a:lnRef>
+                        <a:fillRef idx="1">
+                          <a:schemeClr val="accent1"/>
+                        </a:fillRef>
+                        <a:effectRef idx="0">
+                          <a:schemeClr val="accent1"/>
+                        </a:effectRef>
+                        <a:fontRef idx="minor">
+                          <a:schemeClr val="lt1"/>
+                        </a:fontRef>
+                      </wps:style>
+                      <wps:bodyPr rot="0" spcFirstLastPara="0" vertOverflow="overflow" horzOverflow="overflow" vert="horz" wrap="square" lIns="91440" tIns="45720" rIns="91440" bIns="45720" numCol="1" spcCol="0" rtlCol="0" fromWordArt="0" anchor="ctr" anchorCtr="0" forceAA="0" compatLnSpc="1">
+                        <a:prstTxWarp prst="textNoShape">
+                          <a:avLst/>
+                        </a:prstTxWarp>
+                        <a:noAutofit/>
+                      </wps:bodyPr>
+                    </wps:wsp>
+                  </a:graphicData>
+                </a:graphic>
+              </wp:anchor>
+            </w:drawing>
+          </mc:Choice>
+          <mc:Fallback>
+            <w:pict>
+              <v:rect w14:anchorId="5F8D78AA" id="Rechteck 9" o:spid="_x0000_s1026" style="position:absolute;margin-left:371.65pt;margin-top:71.25pt;width:39.75pt;height:19.5pt;z-index:251660288;visibility:visible;mso-wrap-style:square;mso-wrap-distance-left:9pt;mso-wrap-distance-top:0;mso-wrap-distance-right:9pt;mso-wrap-distance-bottom:0;mso-position-horizontal:absolute;mso-position-horizontal-relative:text;mso-position-vertical:absolute;mso-position-vertical-relative:text;v-text-anchor:middle" o:gfxdata="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" filled="f" strokecolor="red" strokeweight="1pt"/>
+            </w:pict>
+          </mc:Fallback>
+        </mc:AlternateContent>
+      </w:r>
+      <w:r>
+        <w:rPr>
+          <w:noProof/>
+        </w:rPr>
+        <mc:AlternateContent>
+          <mc:Choice Requires="wps">
+            <w:drawing>
+              <wp:anchor distT="0" distB="0" distL="114300" distR="114300" simplePos="0" relativeHeight="251659264" behindDoc="0" locked="0" layoutInCell="1" allowOverlap="1" wp14:anchorId="04CB9D65" wp14:editId="157FE884">
+                <wp:simplePos x="0" y="0"/>
+                <wp:positionH relativeFrom="column">
+                  <wp:posOffset>24130</wp:posOffset>
+                </wp:positionH>
+                <wp:positionV relativeFrom="paragraph">
+                  <wp:posOffset>238125</wp:posOffset>
+                </wp:positionV>
+                <wp:extent cx="466725" cy="228600"/>
+                <wp:effectExtent l="0" t="0" r="28575" b="19050"/>
+                <wp:wrapNone/>
+                <wp:docPr id="8" name="Rechteck 8"/>
+                <wp:cNvGraphicFramePr/>
+                <a:graphic xmlns:a="http://schemas.openxmlformats.org/drawingml/2006/main">
+                  <a:graphicData uri="http://schemas.microsoft.com/office/word/2010/wordprocessingShape">
+                    <wps:wsp>
+                      <wps:cNvSpPr/>
+                      <wps:spPr>
+                        <a:xfrm>
+                          <a:off x="0" y="0"/>
+                          <a:ext cx="466725" cy="228600"/>
+                        </a:xfrm>
+                        <a:prstGeom prst="rect">
+                          <a:avLst/>
+                        </a:prstGeom>
+                        <a:noFill/>
+                        <a:ln w="19050">
+                          <a:solidFill>
+                            <a:srgbClr val="FF0000"/>
+                          </a:solidFill>
+                        </a:ln>
+                      </wps:spPr>
+                      <wps:style>
+                        <a:lnRef idx="2">
+                          <a:schemeClr val="accent1">
+                            <a:shade val="50000"/>
+                          </a:schemeClr>
+                        </a:lnRef>
+                        <a:fillRef idx="1">
+                          <a:schemeClr val="accent1"/>
+                        </a:fillRef>
+                        <a:effectRef idx="0">
+                          <a:schemeClr val="accent1"/>
+                        </a:effectRef>
+                        <a:fontRef idx="minor">
+                          <a:schemeClr val="lt1"/>
+                        </a:fontRef>
+                      </wps:style>
+                      <wps:bodyPr rot="0" spcFirstLastPara="0" vertOverflow="overflow" horzOverflow="overflow" vert="horz" wrap="square" lIns="91440" tIns="45720" rIns="91440" bIns="45720" numCol="1" spcCol="0" rtlCol="0" fromWordArt="0" anchor="ctr" anchorCtr="0" forceAA="0" compatLnSpc="1">
+                        <a:prstTxWarp prst="textNoShape">
+                          <a:avLst/>
+                        </a:prstTxWarp>
+                        <a:noAutofit/>
+                      </wps:bodyPr>
+                    </wps:wsp>
+                  </a:graphicData>
+                </a:graphic>
+              </wp:anchor>
+            </w:drawing>
+          </mc:Choice>
+          <mc:Fallback>
+            <w:pict>
+              <v:rect w14:anchorId="137903C6" id="Rechteck 8" o:spid="_x0000_s1026" style="position:absolute;margin-left:1.9pt;margin-top:18.75pt;width:36.75pt;height:18pt;z-index:251659264;visibility:visible;mso-wrap-style:square;mso-wrap-distance-left:9pt;mso-wrap-distance-top:0;mso-wrap-distance-right:9pt;mso-wrap-distance-bottom:0;mso-position-horizontal:absolute;mso-position-horizontal-relative:text;mso-position-vertical:absolute;mso-position-vertical-relative:text;v-text-anchor:middle" o:gfxdata="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" filled="f" strokecolor="red" strokeweight="1.5pt"/>
+            </w:pict>
+          </mc:Fallback>
+        </mc:AlternateContent>
+      </w:r>
+      <w:r>
+        <w:rPr>
+          <w:noProof/>
+        </w:rPr>
         <w:drawing>
           <wp:inline distT="0" distB="0" distL="0" distR="0" wp14:anchorId="2FF9F36D" wp14:editId="373475DF">
             <wp:extent cx="5760720" cy="4044315"/>
@@ -29,7 +254,7 @@
                     <pic:cNvPicPr/>
                   </pic:nvPicPr>
                   <pic:blipFill>
-                    <a:blip r:embed="rId4"/>
+                    <a:blip r:embed="rId6"/>
                     <a:stretch>
                       <a:fillRect/>
                     </a:stretch>
@@ -117,6 +342,59 @@
       </w:r>
     </w:p>
     <w:p>
+      <w:r>
+        <w:t xml:space="preserve">The </w:t>
+      </w:r>
+      <w:proofErr w:type="spellStart"/>
+      <w:r>
+        <w:t>collections</w:t>
+      </w:r>
+      <w:proofErr w:type="spellEnd"/>
+      <w:r>
+        <w:t xml:space="preserve"> will </w:t>
+      </w:r>
+      <w:proofErr w:type="spellStart"/>
+      <w:r>
+        <w:t>be</w:t>
+      </w:r>
+      <w:proofErr w:type="spellEnd"/>
+      <w:r>
+        <w:t xml:space="preserve"> </w:t>
+      </w:r>
+      <w:proofErr w:type="spellStart"/>
+      <w:r>
+        <w:t>shown</w:t>
+      </w:r>
+      <w:proofErr w:type="spellEnd"/>
+      <w:r>
+        <w:t xml:space="preserve"> on </w:t>
+      </w:r>
+      <w:proofErr w:type="spellStart"/>
+      <w:r>
+        <w:t>the</w:t>
+      </w:r>
+      <w:proofErr w:type="spellEnd"/>
+      <w:r>
+        <w:t xml:space="preserve"> </w:t>
+      </w:r>
+      <w:proofErr w:type="spellStart"/>
+      <w:r>
+        <w:t>left</w:t>
+      </w:r>
+      <w:proofErr w:type="spellEnd"/>
+      <w:r>
+        <w:t xml:space="preserve"> </w:t>
+      </w:r>
+      <w:proofErr w:type="spellStart"/>
+      <w:r>
+        <w:t>side</w:t>
+      </w:r>
+      <w:proofErr w:type="spellEnd"/>
+      <w:r>
+        <w:t>.</w:t>
+      </w:r>
+    </w:p>
+    <w:p>
       <w:proofErr w:type="spellStart"/>
       <w:r>
         <w:t>Requests</w:t>
@@ -192,6 +470,9 @@
     </w:p>
     <w:p>
       <w:r>
+        <w:rPr>
+          <w:noProof/>
+        </w:rPr>
         <w:lastRenderedPageBreak/>
         <w:drawing>
           <wp:inline distT="0" distB="0" distL="0" distR="0" wp14:anchorId="5B28FF2F" wp14:editId="4ED2A1EA">
@@ -209,7 +490,7 @@
                     <pic:cNvPicPr/>
                   </pic:nvPicPr>
                   <pic:blipFill>
-                    <a:blip r:embed="rId5"/>
+                    <a:blip r:embed="rId7"/>
                     <a:stretch>
                       <a:fillRect/>
                     </a:stretch>
@@ -318,6 +599,86 @@
       </w:r>
     </w:p>
     <w:p>
+      <w:r>
+        <w:br w:type="page"/>
+      </w:r>
+    </w:p>
+    <w:p/>
+    <w:p>
+      <w:r>
+        <w:rPr>
+          <w:noProof/>
+        </w:rPr>
+        <mc:AlternateContent>
+          <mc:Choice Requires="wps">
+            <w:drawing>
+              <wp:anchor distT="0" distB="0" distL="114300" distR="114300" simplePos="0" relativeHeight="251662336" behindDoc="0" locked="0" layoutInCell="1" allowOverlap="1" wp14:anchorId="70C00D32" wp14:editId="5444F399">
+                <wp:simplePos x="0" y="0"/>
+                <wp:positionH relativeFrom="column">
+                  <wp:posOffset>14605</wp:posOffset>
+                </wp:positionH>
+                <wp:positionV relativeFrom="paragraph">
+                  <wp:posOffset>33655</wp:posOffset>
+                </wp:positionV>
+                <wp:extent cx="990600" cy="1238250"/>
+                <wp:effectExtent l="0" t="0" r="19050" b="19050"/>
+                <wp:wrapNone/>
+                <wp:docPr id="11" name="Rechteck 11"/>
+                <wp:cNvGraphicFramePr/>
+                <a:graphic xmlns:a="http://schemas.openxmlformats.org/drawingml/2006/main">
+                  <a:graphicData uri="http://schemas.microsoft.com/office/word/2010/wordprocessingShape">
+                    <wps:wsp>
+                      <wps:cNvSpPr/>
+                      <wps:spPr>
+                        <a:xfrm>
+                          <a:off x="0" y="0"/>
+                          <a:ext cx="990600" cy="1238250"/>
+                        </a:xfrm>
+                        <a:prstGeom prst="rect">
+                          <a:avLst/>
+                        </a:prstGeom>
+                        <a:noFill/>
+                        <a:ln>
+                          <a:solidFill>
+                            <a:srgbClr val="FF0000"/>
+                          </a:solidFill>
+                        </a:ln>
+                      </wps:spPr>
+                      <wps:style>
+                        <a:lnRef idx="2">
+                          <a:schemeClr val="accent1">
+                            <a:shade val="50000"/>
+                          </a:schemeClr>
+                        </a:lnRef>
+                        <a:fillRef idx="1">
+                          <a:schemeClr val="accent1"/>
+                        </a:fillRef>
+                        <a:effectRef idx="0">
+                          <a:schemeClr val="accent1"/>
+                        </a:effectRef>
+                        <a:fontRef idx="minor">
+                          <a:schemeClr val="lt1"/>
+                        </a:fontRef>
+                      </wps:style>
+                      <wps:bodyPr rot="0" spcFirstLastPara="0" vertOverflow="overflow" horzOverflow="overflow" vert="horz" wrap="square" lIns="91440" tIns="45720" rIns="91440" bIns="45720" numCol="1" spcCol="0" rtlCol="0" fromWordArt="0" anchor="ctr" anchorCtr="0" forceAA="0" compatLnSpc="1">
+                        <a:prstTxWarp prst="textNoShape">
+                          <a:avLst/>
+                        </a:prstTxWarp>
+                        <a:noAutofit/>
+                      </wps:bodyPr>
+                    </wps:wsp>
+                  </a:graphicData>
+                </a:graphic>
+              </wp:anchor>
+            </w:drawing>
+          </mc:Choice>
+          <mc:Fallback>
+            <w:pict>
+              <v:rect w14:anchorId="312BB66D" id="Rechteck 11" o:spid="_x0000_s1026" style="position:absolute;margin-left:1.15pt;margin-top:2.65pt;width:78pt;height:97.5pt;z-index:251662336;visibility:visible;mso-wrap-style:square;mso-wrap-distance-left:9pt;mso-wrap-distance-top:0;mso-wrap-distance-right:9pt;mso-wrap-distance-bottom:0;mso-position-horizontal:absolute;mso-position-horizontal-relative:text;mso-position-vertical:absolute;mso-position-vertical-relative:text;v-text-anchor:middle" o:gfxdata="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" filled="f" strokecolor="red" strokeweight="1pt"/>
+            </w:pict>
+          </mc:Fallback>
+        </mc:AlternateContent>
+      </w:r>
       <w:r>
         <w:rPr>
           <w:noProof/>
@@ -338,7 +699,7 @@
                     <pic:cNvPicPr/>
                   </pic:nvPicPr>
                   <pic:blipFill>
-                    <a:blip r:embed="rId6"/>
+                    <a:blip r:embed="rId8"/>
                     <a:stretch>
                       <a:fillRect/>
                     </a:stretch>
@@ -446,13 +807,338 @@
         <w:t xml:space="preserve"> API.</w:t>
       </w:r>
     </w:p>
+    <w:p>
+      <w:r>
+        <w:t xml:space="preserve">Most </w:t>
+      </w:r>
+      <w:proofErr w:type="spellStart"/>
+      <w:r>
+        <w:t>common</w:t>
+      </w:r>
+      <w:proofErr w:type="spellEnd"/>
+      <w:r>
+        <w:t xml:space="preserve"> </w:t>
+      </w:r>
+      <w:proofErr w:type="spellStart"/>
+      <w:r>
+        <w:t>are</w:t>
+      </w:r>
+      <w:proofErr w:type="spellEnd"/>
+      <w:r>
+        <w:t xml:space="preserve"> </w:t>
+      </w:r>
+      <w:proofErr w:type="spellStart"/>
+      <w:r>
+        <w:t>the</w:t>
+      </w:r>
+      <w:proofErr w:type="spellEnd"/>
+      <w:r>
+        <w:t>:</w:t>
+      </w:r>
+    </w:p>
+    <w:p>
+      <w:pPr>
+        <w:pStyle w:val="Listenabsatz"/>
+        <w:numPr>
+          <w:ilvl w:val="0"/>
+          <w:numId w:val="1"/>
+        </w:numPr>
+      </w:pPr>
+      <w:r>
+        <w:t>G</w:t>
+      </w:r>
+      <w:r>
+        <w:t>ET</w:t>
+      </w:r>
+      <w:r>
+        <w:t>-Req</w:t>
+      </w:r>
+      <w:r>
+        <w:t>u</w:t>
+      </w:r>
+      <w:r>
+        <w:t xml:space="preserve">est: </w:t>
+      </w:r>
+      <w:proofErr w:type="spellStart"/>
+      <w:r>
+        <w:t>to</w:t>
+      </w:r>
+      <w:proofErr w:type="spellEnd"/>
+      <w:r>
+        <w:t xml:space="preserve"> </w:t>
+      </w:r>
+      <w:proofErr w:type="spellStart"/>
+      <w:r>
+        <w:t>get</w:t>
+      </w:r>
+      <w:proofErr w:type="spellEnd"/>
+      <w:r>
+        <w:t xml:space="preserve"> </w:t>
+      </w:r>
+      <w:proofErr w:type="spellStart"/>
+      <w:r>
+        <w:t>information</w:t>
+      </w:r>
+      <w:proofErr w:type="spellEnd"/>
+      <w:r>
+        <w:t xml:space="preserve"> </w:t>
+      </w:r>
+      <w:proofErr w:type="spellStart"/>
+      <w:r>
+        <w:t>from</w:t>
+      </w:r>
+      <w:proofErr w:type="spellEnd"/>
+      <w:r>
+        <w:t xml:space="preserve"> </w:t>
+      </w:r>
+      <w:proofErr w:type="spellStart"/>
+      <w:r>
+        <w:t>the</w:t>
+      </w:r>
+      <w:proofErr w:type="spellEnd"/>
+      <w:r>
+        <w:t xml:space="preserve"> API</w:t>
+      </w:r>
+    </w:p>
+    <w:p>
+      <w:pPr>
+        <w:pStyle w:val="Listenabsatz"/>
+        <w:numPr>
+          <w:ilvl w:val="0"/>
+          <w:numId w:val="1"/>
+        </w:numPr>
+      </w:pPr>
+      <w:r>
+        <w:t xml:space="preserve">POST-Request: </w:t>
+      </w:r>
+      <w:proofErr w:type="spellStart"/>
+      <w:r>
+        <w:t>used</w:t>
+      </w:r>
+      <w:proofErr w:type="spellEnd"/>
+      <w:r>
+        <w:t xml:space="preserve"> </w:t>
+      </w:r>
+      <w:proofErr w:type="spellStart"/>
+      <w:r>
+        <w:t>to</w:t>
+      </w:r>
+      <w:proofErr w:type="spellEnd"/>
+      <w:r>
+        <w:t xml:space="preserve"> </w:t>
+      </w:r>
+      <w:proofErr w:type="spellStart"/>
+      <w:r>
+        <w:t>create</w:t>
+      </w:r>
+      <w:proofErr w:type="spellEnd"/>
+      <w:r>
+        <w:t xml:space="preserve"> </w:t>
+      </w:r>
+      <w:proofErr w:type="spellStart"/>
+      <w:r>
+        <w:t>new</w:t>
+      </w:r>
+      <w:proofErr w:type="spellEnd"/>
+      <w:r>
+        <w:t xml:space="preserve"> Data </w:t>
+      </w:r>
+      <w:proofErr w:type="spellStart"/>
+      <w:r>
+        <w:t>with</w:t>
+      </w:r>
+      <w:proofErr w:type="spellEnd"/>
+      <w:r>
+        <w:t xml:space="preserve"> </w:t>
+      </w:r>
+      <w:proofErr w:type="spellStart"/>
+      <w:r>
+        <w:t>the</w:t>
+      </w:r>
+      <w:proofErr w:type="spellEnd"/>
+      <w:r>
+        <w:t xml:space="preserve"> API</w:t>
+      </w:r>
+    </w:p>
+    <w:p>
+      <w:pPr>
+        <w:pStyle w:val="Listenabsatz"/>
+        <w:numPr>
+          <w:ilvl w:val="0"/>
+          <w:numId w:val="1"/>
+        </w:numPr>
+      </w:pPr>
+      <w:r>
+        <w:t>PUT-Request:</w:t>
+      </w:r>
+      <w:r>
+        <w:t xml:space="preserve"> </w:t>
+      </w:r>
+      <w:proofErr w:type="spellStart"/>
+      <w:r>
+        <w:t>used</w:t>
+      </w:r>
+      <w:proofErr w:type="spellEnd"/>
+      <w:r>
+        <w:t xml:space="preserve"> </w:t>
+      </w:r>
+      <w:proofErr w:type="spellStart"/>
+      <w:r>
+        <w:t>to</w:t>
+      </w:r>
+      <w:proofErr w:type="spellEnd"/>
+      <w:r>
+        <w:t xml:space="preserve"> alter Data </w:t>
+      </w:r>
+      <w:proofErr w:type="spellStart"/>
+      <w:r>
+        <w:t>with</w:t>
+      </w:r>
+      <w:proofErr w:type="spellEnd"/>
+      <w:r>
+        <w:t xml:space="preserve"> </w:t>
+      </w:r>
+      <w:proofErr w:type="spellStart"/>
+      <w:r>
+        <w:t>the</w:t>
+      </w:r>
+      <w:proofErr w:type="spellEnd"/>
+      <w:r>
+        <w:t xml:space="preserve"> API</w:t>
+      </w:r>
+    </w:p>
+    <w:p>
+      <w:pPr>
+        <w:pStyle w:val="Listenabsatz"/>
+        <w:numPr>
+          <w:ilvl w:val="0"/>
+          <w:numId w:val="1"/>
+        </w:numPr>
+      </w:pPr>
+      <w:r>
+        <w:t xml:space="preserve">DELETE-Request: </w:t>
+      </w:r>
+      <w:proofErr w:type="spellStart"/>
+      <w:r>
+        <w:t>used</w:t>
+      </w:r>
+      <w:proofErr w:type="spellEnd"/>
+      <w:r>
+        <w:t xml:space="preserve"> </w:t>
+      </w:r>
+      <w:proofErr w:type="spellStart"/>
+      <w:r>
+        <w:t>to</w:t>
+      </w:r>
+      <w:proofErr w:type="spellEnd"/>
+      <w:r>
+        <w:t xml:space="preserve"> </w:t>
+      </w:r>
+      <w:proofErr w:type="spellStart"/>
+      <w:r>
+        <w:t>delete</w:t>
+      </w:r>
+      <w:proofErr w:type="spellEnd"/>
+      <w:r>
+        <w:t xml:space="preserve"> Data </w:t>
+      </w:r>
+      <w:proofErr w:type="spellStart"/>
+      <w:r>
+        <w:t>with</w:t>
+      </w:r>
+      <w:proofErr w:type="spellEnd"/>
+      <w:r>
+        <w:t xml:space="preserve"> </w:t>
+      </w:r>
+      <w:proofErr w:type="spellStart"/>
+      <w:r>
+        <w:t>the</w:t>
+      </w:r>
+      <w:proofErr w:type="spellEnd"/>
+      <w:r>
+        <w:t xml:space="preserve"> API</w:t>
+      </w:r>
+    </w:p>
     <w:p/>
     <w:p>
       <w:r>
         <w:rPr>
           <w:noProof/>
         </w:rPr>
-        <w:lastRenderedPageBreak/>
+        <mc:AlternateContent>
+          <mc:Choice Requires="wps">
+            <w:drawing>
+              <wp:anchor distT="0" distB="0" distL="114300" distR="114300" simplePos="0" relativeHeight="251664384" behindDoc="0" locked="0" layoutInCell="1" allowOverlap="1" wp14:anchorId="2F9AD37D" wp14:editId="735F2895">
+                <wp:simplePos x="0" y="0"/>
+                <wp:positionH relativeFrom="column">
+                  <wp:posOffset>4234180</wp:posOffset>
+                </wp:positionH>
+                <wp:positionV relativeFrom="paragraph">
+                  <wp:posOffset>598805</wp:posOffset>
+                </wp:positionV>
+                <wp:extent cx="1466850" cy="1543050"/>
+                <wp:effectExtent l="0" t="0" r="19050" b="19050"/>
+                <wp:wrapNone/>
+                <wp:docPr id="13" name="Rechteck 13"/>
+                <wp:cNvGraphicFramePr/>
+                <a:graphic xmlns:a="http://schemas.openxmlformats.org/drawingml/2006/main">
+                  <a:graphicData uri="http://schemas.microsoft.com/office/word/2010/wordprocessingShape">
+                    <wps:wsp>
+                      <wps:cNvSpPr/>
+                      <wps:spPr>
+                        <a:xfrm>
+                          <a:off x="0" y="0"/>
+                          <a:ext cx="1466850" cy="1543050"/>
+                        </a:xfrm>
+                        <a:prstGeom prst="rect">
+                          <a:avLst/>
+                        </a:prstGeom>
+                        <a:noFill/>
+                        <a:ln>
+                          <a:solidFill>
+                            <a:srgbClr val="FF0000"/>
+                          </a:solidFill>
+                        </a:ln>
+                      </wps:spPr>
+                      <wps:style>
+                        <a:lnRef idx="2">
+                          <a:schemeClr val="accent1">
+                            <a:shade val="50000"/>
+                          </a:schemeClr>
+                        </a:lnRef>
+                        <a:fillRef idx="1">
+                          <a:schemeClr val="accent1"/>
+                        </a:fillRef>
+                        <a:effectRef idx="0">
+                          <a:schemeClr val="accent1"/>
+                        </a:effectRef>
+                        <a:fontRef idx="minor">
+                          <a:schemeClr val="lt1"/>
+                        </a:fontRef>
+                      </wps:style>
+                      <wps:bodyPr rot="0" spcFirstLastPara="0" vertOverflow="overflow" horzOverflow="overflow" vert="horz" wrap="square" lIns="91440" tIns="45720" rIns="91440" bIns="45720" numCol="1" spcCol="0" rtlCol="0" fromWordArt="0" anchor="ctr" anchorCtr="0" forceAA="0" compatLnSpc="1">
+                        <a:prstTxWarp prst="textNoShape">
+                          <a:avLst/>
+                        </a:prstTxWarp>
+                        <a:noAutofit/>
+                      </wps:bodyPr>
+                    </wps:wsp>
+                  </a:graphicData>
+                </a:graphic>
+              </wp:anchor>
+            </w:drawing>
+          </mc:Choice>
+          <mc:Fallback>
+            <w:pict>
+              <v:rect w14:anchorId="2D85DB55" id="Rechteck 13" o:spid="_x0000_s1026" style="position:absolute;margin-left:333.4pt;margin-top:47.15pt;width:115.5pt;height:121.5pt;z-index:251664384;visibility:visible;mso-wrap-style:square;mso-wrap-distance-left:9pt;mso-wrap-distance-top:0;mso-wrap-distance-right:9pt;mso-wrap-distance-bottom:0;mso-position-horizontal:absolute;mso-position-horizontal-relative:text;mso-position-vertical:absolute;mso-position-vertical-relative:text;v-text-anchor:middle" o:gfxdata="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" filled="f" strokecolor="red" strokeweight="1pt"/>
+            </w:pict>
+          </mc:Fallback>
+        </mc:AlternateContent>
+      </w:r>
+      <w:r>
+        <w:rPr>
+          <w:noProof/>
+        </w:rPr>
         <w:drawing>
           <wp:inline distT="0" distB="0" distL="0" distR="0" wp14:anchorId="3B68B161" wp14:editId="4AE19956">
             <wp:extent cx="5760720" cy="2195195"/>
@@ -469,7 +1155,7 @@
                     <pic:cNvPicPr/>
                   </pic:nvPicPr>
                   <pic:blipFill>
-                    <a:blip r:embed="rId7"/>
+                    <a:blip r:embed="rId9"/>
                     <a:stretch>
                       <a:fillRect/>
                     </a:stretch>
@@ -667,6 +1353,89 @@
     </w:p>
     <w:p>
       <w:r>
+        <w:br w:type="page"/>
+      </w:r>
+    </w:p>
+    <w:p/>
+    <w:p>
+      <w:r>
+        <w:rPr>
+          <w:noProof/>
+        </w:rPr>
+        <mc:AlternateContent>
+          <mc:Choice Requires="wps">
+            <w:drawing>
+              <wp:anchor distT="0" distB="0" distL="114300" distR="114300" simplePos="0" relativeHeight="251663360" behindDoc="0" locked="0" layoutInCell="1" allowOverlap="1" wp14:anchorId="32FFCDC4" wp14:editId="4CDF3DBE">
+                <wp:simplePos x="0" y="0"/>
+                <wp:positionH relativeFrom="column">
+                  <wp:posOffset>214630</wp:posOffset>
+                </wp:positionH>
+                <wp:positionV relativeFrom="paragraph">
+                  <wp:posOffset>1710055</wp:posOffset>
+                </wp:positionV>
+                <wp:extent cx="2409825" cy="876300"/>
+                <wp:effectExtent l="0" t="0" r="28575" b="19050"/>
+                <wp:wrapNone/>
+                <wp:docPr id="12" name="Rechteck 12"/>
+                <wp:cNvGraphicFramePr/>
+                <a:graphic xmlns:a="http://schemas.openxmlformats.org/drawingml/2006/main">
+                  <a:graphicData uri="http://schemas.microsoft.com/office/word/2010/wordprocessingShape">
+                    <wps:wsp>
+                      <wps:cNvSpPr/>
+                      <wps:spPr>
+                        <a:xfrm>
+                          <a:off x="0" y="0"/>
+                          <a:ext cx="2409825" cy="876300"/>
+                        </a:xfrm>
+                        <a:prstGeom prst="rect">
+                          <a:avLst/>
+                        </a:prstGeom>
+                        <a:noFill/>
+                        <a:ln>
+                          <a:solidFill>
+                            <a:srgbClr val="FF0000"/>
+                          </a:solidFill>
+                        </a:ln>
+                      </wps:spPr>
+                      <wps:style>
+                        <a:lnRef idx="2">
+                          <a:schemeClr val="accent1">
+                            <a:shade val="50000"/>
+                          </a:schemeClr>
+                        </a:lnRef>
+                        <a:fillRef idx="1">
+                          <a:schemeClr val="accent1"/>
+                        </a:fillRef>
+                        <a:effectRef idx="0">
+                          <a:schemeClr val="accent1"/>
+                        </a:effectRef>
+                        <a:fontRef idx="minor">
+                          <a:schemeClr val="lt1"/>
+                        </a:fontRef>
+                      </wps:style>
+                      <wps:bodyPr rot="0" spcFirstLastPara="0" vertOverflow="overflow" horzOverflow="overflow" vert="horz" wrap="square" lIns="91440" tIns="45720" rIns="91440" bIns="45720" numCol="1" spcCol="0" rtlCol="0" fromWordArt="0" anchor="ctr" anchorCtr="0" forceAA="0" compatLnSpc="1">
+                        <a:prstTxWarp prst="textNoShape">
+                          <a:avLst/>
+                        </a:prstTxWarp>
+                        <a:noAutofit/>
+                      </wps:bodyPr>
+                    </wps:wsp>
+                  </a:graphicData>
+                </a:graphic>
+              </wp:anchor>
+            </w:drawing>
+          </mc:Choice>
+          <mc:Fallback>
+            <w:pict>
+              <v:rect w14:anchorId="32B0F241" id="Rechteck 12" o:spid="_x0000_s1026" style="position:absolute;margin-left:16.9pt;margin-top:134.65pt;width:189.75pt;height:69pt;z-index:251663360;visibility:visible;mso-wrap-style:square;mso-wrap-distance-left:9pt;mso-wrap-distance-top:0;mso-wrap-distance-right:9pt;mso-wrap-distance-bottom:0;mso-position-horizontal:absolute;mso-position-horizontal-relative:text;mso-position-vertical:absolute;mso-position-vertical-relative:text;v-text-anchor:middle" o:gfxdata="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" filled="f" strokecolor="red" strokeweight="1pt"/>
+            </w:pict>
+          </mc:Fallback>
+        </mc:AlternateContent>
+      </w:r>
+      <w:r>
+        <w:rPr>
+          <w:noProof/>
+        </w:rPr>
         <w:drawing>
           <wp:inline distT="0" distB="0" distL="0" distR="0" wp14:anchorId="7751FDDD" wp14:editId="148B8667">
             <wp:extent cx="5760720" cy="2678430"/>
@@ -683,7 +1452,7 @@
                     <pic:cNvPicPr/>
                   </pic:nvPicPr>
                   <pic:blipFill>
-                    <a:blip r:embed="rId8"/>
+                    <a:blip r:embed="rId10"/>
                     <a:stretch>
                       <a:fillRect/>
                     </a:stretch>
@@ -755,6 +1524,67 @@
       <w:proofErr w:type="spellEnd"/>
       <w:r>
         <w:t xml:space="preserve"> URL.</w:t>
+      </w:r>
+    </w:p>
+    <w:p>
+      <w:proofErr w:type="spellStart"/>
+      <w:r>
+        <w:t>There</w:t>
+      </w:r>
+      <w:proofErr w:type="spellEnd"/>
+      <w:r>
+        <w:t xml:space="preserve"> </w:t>
+      </w:r>
+      <w:proofErr w:type="spellStart"/>
+      <w:r>
+        <w:t>is</w:t>
+      </w:r>
+      <w:proofErr w:type="spellEnd"/>
+      <w:r>
+        <w:t xml:space="preserve"> also </w:t>
+      </w:r>
+      <w:proofErr w:type="spellStart"/>
+      <w:r>
+        <w:t>the</w:t>
+      </w:r>
+      <w:proofErr w:type="spellEnd"/>
+      <w:r>
+        <w:t xml:space="preserve"> http-Statuscode</w:t>
+      </w:r>
+      <w:r>
+        <w:t xml:space="preserve">, </w:t>
+      </w:r>
+      <w:proofErr w:type="spellStart"/>
+      <w:r>
+        <w:t>the</w:t>
+      </w:r>
+      <w:proofErr w:type="spellEnd"/>
+      <w:r>
+        <w:t xml:space="preserve"> </w:t>
+      </w:r>
+      <w:proofErr w:type="spellStart"/>
+      <w:r>
+        <w:t>Roundtrip</w:t>
+      </w:r>
+      <w:proofErr w:type="spellEnd"/>
+      <w:r>
+        <w:t xml:space="preserve">-Time and </w:t>
+      </w:r>
+      <w:proofErr w:type="spellStart"/>
+      <w:r>
+        <w:t>the</w:t>
+      </w:r>
+      <w:proofErr w:type="spellEnd"/>
+      <w:r>
+        <w:t xml:space="preserve"> Responsesize </w:t>
+      </w:r>
+      <w:proofErr w:type="spellStart"/>
+      <w:r>
+        <w:t>shown</w:t>
+      </w:r>
+      <w:proofErr w:type="spellEnd"/>
+      <w:r>
+        <w:t>.</w:t>
       </w:r>
     </w:p>
     <w:p/>
@@ -785,7 +1615,7 @@
                     <pic:cNvPicPr/>
                   </pic:nvPicPr>
                   <pic:blipFill>
-                    <a:blip r:embed="rId9"/>
+                    <a:blip r:embed="rId11"/>
                     <a:stretch>
                       <a:fillRect/>
                     </a:stretch>
@@ -885,6 +1715,9 @@
     </w:p>
     <w:p>
       <w:r>
+        <w:rPr>
+          <w:noProof/>
+        </w:rPr>
         <w:drawing>
           <wp:inline distT="0" distB="0" distL="0" distR="0" wp14:anchorId="70D5BDC0" wp14:editId="157F79A7">
             <wp:extent cx="5760720" cy="3028950"/>
@@ -901,7 +1734,7 @@
                     <pic:cNvPicPr/>
                   </pic:nvPicPr>
                   <pic:blipFill>
-                    <a:blip r:embed="rId10"/>
+                    <a:blip r:embed="rId12"/>
                     <a:stretch>
                       <a:fillRect/>
                     </a:stretch>
@@ -1025,6 +1858,75 @@
         <w:t xml:space="preserve"> it. </w:t>
       </w:r>
     </w:p>
+    <w:p>
+      <w:r>
+        <w:t xml:space="preserve">Note </w:t>
+      </w:r>
+      <w:proofErr w:type="spellStart"/>
+      <w:r>
+        <w:t>that</w:t>
+      </w:r>
+      <w:proofErr w:type="spellEnd"/>
+      <w:r>
+        <w:t xml:space="preserve"> </w:t>
+      </w:r>
+      <w:proofErr w:type="spellStart"/>
+      <w:r>
+        <w:t>you</w:t>
+      </w:r>
+      <w:proofErr w:type="spellEnd"/>
+      <w:r>
+        <w:t xml:space="preserve"> </w:t>
+      </w:r>
+      <w:proofErr w:type="spellStart"/>
+      <w:r>
+        <w:t>have</w:t>
+      </w:r>
+      <w:proofErr w:type="spellEnd"/>
+      <w:r>
+        <w:t xml:space="preserve"> </w:t>
+      </w:r>
+      <w:proofErr w:type="spellStart"/>
+      <w:r>
+        <w:t>only</w:t>
+      </w:r>
+      <w:proofErr w:type="spellEnd"/>
+      <w:r>
+        <w:t xml:space="preserve"> 1000 </w:t>
+      </w:r>
+      <w:proofErr w:type="spellStart"/>
+      <w:r>
+        <w:t>Requests</w:t>
+      </w:r>
+      <w:proofErr w:type="spellEnd"/>
+      <w:r>
+        <w:t>/</w:t>
+      </w:r>
+      <w:proofErr w:type="spellStart"/>
+      <w:r>
+        <w:t>Month</w:t>
+      </w:r>
+      <w:proofErr w:type="spellEnd"/>
+      <w:r>
+        <w:t xml:space="preserve"> in </w:t>
+      </w:r>
+      <w:proofErr w:type="spellStart"/>
+      <w:r>
+        <w:t>the</w:t>
+      </w:r>
+      <w:proofErr w:type="spellEnd"/>
+      <w:r>
+        <w:t xml:space="preserve"> </w:t>
+      </w:r>
+      <w:proofErr w:type="spellStart"/>
+      <w:r>
+        <w:t>free</w:t>
+      </w:r>
+      <w:proofErr w:type="spellEnd"/>
+      <w:r>
+        <w:t xml:space="preserve"> License.</w:t>
+      </w:r>
+    </w:p>
     <w:sectPr>
       <w:pgSz w:w="11906" w:h="16838"/>
       <w:pgMar w:top="1417" w:right="1417" w:bottom="1134" w:left="1417" w:header="708" w:footer="708" w:gutter="0"/>
@@ -1033,6 +1935,126 @@
     </w:sectPr>
   </w:body>
 </w:document>
+</file>
+
+<file path=word/numbering.xml><?xml version="1.0" encoding="utf-8"?>
+<w:numbering xmlns:wpc="http://schemas.microsoft.com/office/word/2010/wordprocessingCanvas" xmlns:cx="http://schemas.microsoft.com/office/drawing/2014/chartex" xmlns:cx1="http://schemas.microsoft.com/office/drawing/2015/9/8/chartex" xmlns:cx2="http://schemas.microsoft.com/office/drawing/2015/10/21/chartex" xmlns:cx3="http://schemas.microsoft.com/office/drawing/2016/5/9/chartex" xmlns:cx4="http://schemas.microsoft.com/office/drawing/2016/5/10/chartex" xmlns:cx5="http://schemas.microsoft.com/office/drawing/2016/5/11/chartex" xmlns:cx6="http://schemas.microsoft.com/office/drawing/2016/5/12/chartex" xmlns:cx7="http://schemas.microsoft.com/office/drawing/2016/5/13/chartex" xmlns:cx8="http://schemas.microsoft.com/office/drawing/2016/5/14/chartex" xmlns:mc="http://schemas.openxmlformats.org/markup-compatibility/2006" xmlns:aink="http://schemas.microsoft.com/office/drawing/2016/ink" xmlns:am3d="http://schemas.microsoft.com/office/drawing/2017/model3d" xmlns:o="urn:schemas-microsoft-com:office:office" xmlns:r="http://schemas.openxmlformats.org/officeDocument/2006/relationships" xmlns:m="http://schemas.openxmlformats.org/officeDocument/2006/math" xmlns:v="urn:schemas-microsoft-com:vml" xmlns:wp14="http://schemas.microsoft.com/office/word/2010/wordprocessingDrawing" xmlns:wp="http://schemas.openxmlformats.org/drawingml/2006/wordprocessingDrawing" xmlns:w10="urn:schemas-microsoft-com:office:word" xmlns:w="http://schemas.openxmlformats.org/wordprocessingml/2006/main" xmlns:w14="http://schemas.microsoft.com/office/word/2010/wordml" xmlns:w15="http://schemas.microsoft.com/office/word/2012/wordml" xmlns:w16cex="http://schemas.microsoft.com/office/word/2018/wordml/cex" xmlns:w16cid="http://schemas.microsoft.com/office/word/2016/wordml/cid" xmlns:w16="http://schemas.microsoft.com/office/word/2018/wordml" xmlns:w16se="http://schemas.microsoft.com/office/word/2015/wordml/symex" xmlns:wpg="http://schemas.microsoft.com/office/word/2010/wordprocessingGroup" xmlns:wpi="http://schemas.microsoft.com/office/word/2010/wordprocessingInk" xmlns:wne="http://schemas.microsoft.com/office/word/2006/wordml" xmlns:wps="http://schemas.microsoft.com/office/word/2010/wordprocessingShape" mc:Ignorable="w14 w15 w16se w16cid w16 w16cex wp14">
+  <w:abstractNum w:abstractNumId="0" w15:restartNumberingAfterBreak="0">
+    <w:nsid w:val="31FA0D06"/>
+    <w:multiLevelType w:val="hybridMultilevel"/>
+    <w:tmpl w:val="925EA2B0"/>
+    <w:lvl w:ilvl="0" w:tplc="E0EEACEE">
+      <w:numFmt w:val="bullet"/>
+      <w:lvlText w:val="-"/>
+      <w:lvlJc w:val="left"/>
+      <w:pPr>
+        <w:ind w:left="720" w:hanging="360"/>
+      </w:pPr>
+      <w:rPr>
+        <w:rFonts w:ascii="Calibri" w:eastAsiaTheme="minorHAnsi" w:hAnsi="Calibri" w:cs="Calibri" w:hint="default"/>
+      </w:rPr>
+    </w:lvl>
+    <w:lvl w:ilvl="1" w:tplc="04070003" w:tentative="1">
+      <w:start w:val="1"/>
+      <w:numFmt w:val="bullet"/>
+      <w:lvlText w:val="o"/>
+      <w:lvlJc w:val="left"/>
+      <w:pPr>
+        <w:ind w:left="1440" w:hanging="360"/>
+      </w:pPr>
+      <w:rPr>
+        <w:rFonts w:ascii="Courier New" w:hAnsi="Courier New" w:cs="Courier New" w:hint="default"/>
+      </w:rPr>
+    </w:lvl>
+    <w:lvl w:ilvl="2" w:tplc="04070005" w:tentative="1">
+      <w:start w:val="1"/>
+      <w:numFmt w:val="bullet"/>
+      <w:lvlText w:val=""/>
+      <w:lvlJc w:val="left"/>
+      <w:pPr>
+        <w:ind w:left="2160" w:hanging="360"/>
+      </w:pPr>
+      <w:rPr>
+        <w:rFonts w:ascii="Wingdings" w:hAnsi="Wingdings" w:hint="default"/>
+      </w:rPr>
+    </w:lvl>
+    <w:lvl w:ilvl="3" w:tplc="04070001" w:tentative="1">
+      <w:start w:val="1"/>
+      <w:numFmt w:val="bullet"/>
+      <w:lvlText w:val=""/>
+      <w:lvlJc w:val="left"/>
+      <w:pPr>
+        <w:ind w:left="2880" w:hanging="360"/>
+      </w:pPr>
+      <w:rPr>
+        <w:rFonts w:ascii="Symbol" w:hAnsi="Symbol" w:hint="default"/>
+      </w:rPr>
+    </w:lvl>
+    <w:lvl w:ilvl="4" w:tplc="04070003" w:tentative="1">
+      <w:start w:val="1"/>
+      <w:numFmt w:val="bullet"/>
+      <w:lvlText w:val="o"/>
+      <w:lvlJc w:val="left"/>
+      <w:pPr>
+        <w:ind w:left="3600" w:hanging="360"/>
+      </w:pPr>
+      <w:rPr>
+        <w:rFonts w:ascii="Courier New" w:hAnsi="Courier New" w:cs="Courier New" w:hint="default"/>
+      </w:rPr>
+    </w:lvl>
+    <w:lvl w:ilvl="5" w:tplc="04070005" w:tentative="1">
+      <w:start w:val="1"/>
+      <w:numFmt w:val="bullet"/>
+      <w:lvlText w:val=""/>
+      <w:lvlJc w:val="left"/>
+      <w:pPr>
+        <w:ind w:left="4320" w:hanging="360"/>
+      </w:pPr>
+      <w:rPr>
+        <w:rFonts w:ascii="Wingdings" w:hAnsi="Wingdings" w:hint="default"/>
+      </w:rPr>
+    </w:lvl>
+    <w:lvl w:ilvl="6" w:tplc="04070001" w:tentative="1">
+      <w:start w:val="1"/>
+      <w:numFmt w:val="bullet"/>
+      <w:lvlText w:val=""/>
+      <w:lvlJc w:val="left"/>
+      <w:pPr>
+        <w:ind w:left="5040" w:hanging="360"/>
+      </w:pPr>
+      <w:rPr>
+        <w:rFonts w:ascii="Symbol" w:hAnsi="Symbol" w:hint="default"/>
+      </w:rPr>
+    </w:lvl>
+    <w:lvl w:ilvl="7" w:tplc="04070003" w:tentative="1">
+      <w:start w:val="1"/>
+      <w:numFmt w:val="bullet"/>
+      <w:lvlText w:val="o"/>
+      <w:lvlJc w:val="left"/>
+      <w:pPr>
+        <w:ind w:left="5760" w:hanging="360"/>
+      </w:pPr>
+      <w:rPr>
+        <w:rFonts w:ascii="Courier New" w:hAnsi="Courier New" w:cs="Courier New" w:hint="default"/>
+      </w:rPr>
+    </w:lvl>
+    <w:lvl w:ilvl="8" w:tplc="04070005" w:tentative="1">
+      <w:start w:val="1"/>
+      <w:numFmt w:val="bullet"/>
+      <w:lvlText w:val=""/>
+      <w:lvlJc w:val="left"/>
+      <w:pPr>
+        <w:ind w:left="6480" w:hanging="360"/>
+      </w:pPr>
+      <w:rPr>
+        <w:rFonts w:ascii="Wingdings" w:hAnsi="Wingdings" w:hint="default"/>
+      </w:rPr>
+    </w:lvl>
+  </w:abstractNum>
+  <w:num w:numId="1">
+    <w:abstractNumId w:val="0"/>
+  </w:num>
+</w:numbering>
 </file>
 
 <file path=word/styles.xml><?xml version="1.0" encoding="utf-8"?>
@@ -1495,6 +2517,17 @@
       <w:szCs w:val="56"/>
     </w:rPr>
   </w:style>
+  <w:style w:type="paragraph" w:styleId="Listenabsatz">
+    <w:name w:val="List Paragraph"/>
+    <w:basedOn w:val="Standard"/>
+    <w:uiPriority w:val="34"/>
+    <w:qFormat/>
+    <w:rsid w:val="007E650D"/>
+    <w:pPr>
+      <w:ind w:left="720"/>
+      <w:contextualSpacing/>
+    </w:pPr>
+  </w:style>
 </w:styles>
 </file>
 
@@ -1791,4 +2824,16 @@
     </a:ext>
   </a:extLst>
 </a:theme>
+</file>
+
+<file path=customXml/item1.xml><?xml version="1.0" encoding="utf-8"?>
+<b:Sources xmlns:b="http://schemas.openxmlformats.org/officeDocument/2006/bibliography" xmlns="http://schemas.openxmlformats.org/officeDocument/2006/bibliography" SelectedStyle="\APASixthEditionOfficeOnline.xsl" StyleName="APA" Version="6"/>
+</file>
+
+<file path=customXml/itemProps1.xml><?xml version="1.0" encoding="utf-8"?>
+<ds:datastoreItem xmlns:ds="http://schemas.openxmlformats.org/officeDocument/2006/customXml" ds:itemID="{53F4D29D-1808-45B8-976B-A7781464AD37}">
+  <ds:schemaRefs>
+    <ds:schemaRef ds:uri="http://schemas.openxmlformats.org/officeDocument/2006/bibliography"/>
+  </ds:schemaRefs>
+</ds:datastoreItem>
 </file>
</xml_diff>